<commit_message>
Wew, someone's working again.
</commit_message>
<xml_diff>
--- a/WRK/weeklyrep/2016 WK 11.docx
+++ b/WRK/weeklyrep/2016 WK 11.docx
@@ -1,6 +1,6 @@
 
 <file path=word/document.xml><?xml version="1.0" encoding="utf-8"?>
-<w:document xmlns:wpc="http://schemas.microsoft.com/office/word/2010/wordprocessingCanvas" xmlns:mc="http://schemas.openxmlformats.org/markup-compatibility/2006" xmlns:o="urn:schemas-microsoft-com:office:office" xmlns:r="http://schemas.openxmlformats.org/officeDocument/2006/relationships" xmlns:m="http://schemas.openxmlformats.org/officeDocument/2006/math" xmlns:v="urn:schemas-microsoft-com:vml" xmlns:wp14="http://schemas.microsoft.com/office/word/2010/wordprocessingDrawing" xmlns:wp="http://schemas.openxmlformats.org/drawingml/2006/wordprocessingDrawing" xmlns:w10="urn:schemas-microsoft-com:office:word" xmlns:w="http://schemas.openxmlformats.org/wordprocessingml/2006/main" xmlns:w14="http://schemas.microsoft.com/office/word/2010/wordml" xmlns:w15="http://schemas.microsoft.com/office/word/2012/wordml" xmlns:wpg="http://schemas.microsoft.com/office/word/2010/wordprocessingGroup" xmlns:wpi="http://schemas.microsoft.com/office/word/2010/wordprocessingInk" xmlns:wne="http://schemas.microsoft.com/office/word/2006/wordml" xmlns:wps="http://schemas.microsoft.com/office/word/2010/wordprocessingShape" mc:Ignorable="w14 w15 wp14">
+<w:document xmlns:wpc="http://schemas.microsoft.com/office/word/2010/wordprocessingCanvas" xmlns:cx="http://schemas.microsoft.com/office/drawing/2014/chartex" xmlns:cx1="http://schemas.microsoft.com/office/drawing/2015/9/8/chartex" xmlns:cx2="http://schemas.microsoft.com/office/drawing/2015/10/21/chartex" xmlns:mc="http://schemas.openxmlformats.org/markup-compatibility/2006" xmlns:o="urn:schemas-microsoft-com:office:office" xmlns:r="http://schemas.openxmlformats.org/officeDocument/2006/relationships" xmlns:m="http://schemas.openxmlformats.org/officeDocument/2006/math" xmlns:v="urn:schemas-microsoft-com:vml" xmlns:wp14="http://schemas.microsoft.com/office/word/2010/wordprocessingDrawing" xmlns:wp="http://schemas.openxmlformats.org/drawingml/2006/wordprocessingDrawing" xmlns:w10="urn:schemas-microsoft-com:office:word" xmlns:w="http://schemas.openxmlformats.org/wordprocessingml/2006/main" xmlns:w14="http://schemas.microsoft.com/office/word/2010/wordml" xmlns:w15="http://schemas.microsoft.com/office/word/2012/wordml" xmlns:w16se="http://schemas.microsoft.com/office/word/2015/wordml/symex" xmlns:wpg="http://schemas.microsoft.com/office/word/2010/wordprocessingGroup" xmlns:wpi="http://schemas.microsoft.com/office/word/2010/wordprocessingInk" xmlns:wne="http://schemas.microsoft.com/office/word/2006/wordml" xmlns:wps="http://schemas.microsoft.com/office/word/2010/wordprocessingShape" mc:Ignorable="w14 w15 w16se wp14">
   <w:body>
     <w:tbl>
       <w:tblPr>
@@ -248,6 +248,8 @@
               </w:rPr>
               <w:t>3/14</w:t>
             </w:r>
+            <w:bookmarkStart w:id="0" w:name="_GoBack"/>
+            <w:bookmarkEnd w:id="0"/>
             <w:r>
               <w:rPr>
                 <w:b/>
@@ -1782,8 +1784,6 @@
               </w:rPr>
               <w:t>2016/03/18</w:t>
             </w:r>
-            <w:bookmarkStart w:id="0" w:name="_GoBack"/>
-            <w:bookmarkEnd w:id="0"/>
             <w:r>
               <w:rPr>
                 <w:b/>
@@ -2003,7 +2003,7 @@
     </w:tbl>
     <w:p>
       <w:pPr>
-        <w:pStyle w:val="Standard"/>
+        <w:pStyle w:val="Standard1"/>
       </w:pPr>
     </w:p>
     <w:sectPr>
@@ -2021,7 +2021,7 @@
 </file>
 
 <file path=word/endnotes.xml><?xml version="1.0" encoding="utf-8"?>
-<w:endnotes xmlns:wpc="http://schemas.microsoft.com/office/word/2010/wordprocessingCanvas" xmlns:mc="http://schemas.openxmlformats.org/markup-compatibility/2006" xmlns:o="urn:schemas-microsoft-com:office:office" xmlns:r="http://schemas.openxmlformats.org/officeDocument/2006/relationships" xmlns:m="http://schemas.openxmlformats.org/officeDocument/2006/math" xmlns:v="urn:schemas-microsoft-com:vml" xmlns:wp14="http://schemas.microsoft.com/office/word/2010/wordprocessingDrawing" xmlns:wp="http://schemas.openxmlformats.org/drawingml/2006/wordprocessingDrawing" xmlns:w10="urn:schemas-microsoft-com:office:word" xmlns:w="http://schemas.openxmlformats.org/wordprocessingml/2006/main" xmlns:w14="http://schemas.microsoft.com/office/word/2010/wordml" xmlns:w15="http://schemas.microsoft.com/office/word/2012/wordml" xmlns:wpg="http://schemas.microsoft.com/office/word/2010/wordprocessingGroup" xmlns:wpi="http://schemas.microsoft.com/office/word/2010/wordprocessingInk" xmlns:wne="http://schemas.microsoft.com/office/word/2006/wordml" xmlns:wps="http://schemas.microsoft.com/office/word/2010/wordprocessingShape" mc:Ignorable="w14 w15 wp14">
+<w:endnotes xmlns:wpc="http://schemas.microsoft.com/office/word/2010/wordprocessingCanvas" xmlns:cx="http://schemas.microsoft.com/office/drawing/2014/chartex" xmlns:cx1="http://schemas.microsoft.com/office/drawing/2015/9/8/chartex" xmlns:cx2="http://schemas.microsoft.com/office/drawing/2015/10/21/chartex" xmlns:mc="http://schemas.openxmlformats.org/markup-compatibility/2006" xmlns:o="urn:schemas-microsoft-com:office:office" xmlns:r="http://schemas.openxmlformats.org/officeDocument/2006/relationships" xmlns:m="http://schemas.openxmlformats.org/officeDocument/2006/math" xmlns:v="urn:schemas-microsoft-com:vml" xmlns:wp14="http://schemas.microsoft.com/office/word/2010/wordprocessingDrawing" xmlns:wp="http://schemas.openxmlformats.org/drawingml/2006/wordprocessingDrawing" xmlns:w10="urn:schemas-microsoft-com:office:word" xmlns:w="http://schemas.openxmlformats.org/wordprocessingml/2006/main" xmlns:w14="http://schemas.microsoft.com/office/word/2010/wordml" xmlns:w15="http://schemas.microsoft.com/office/word/2012/wordml" xmlns:w16se="http://schemas.microsoft.com/office/word/2015/wordml/symex" xmlns:wpg="http://schemas.microsoft.com/office/word/2010/wordprocessingGroup" xmlns:wpi="http://schemas.microsoft.com/office/word/2010/wordprocessingInk" xmlns:wne="http://schemas.microsoft.com/office/word/2006/wordml" xmlns:wps="http://schemas.microsoft.com/office/word/2010/wordprocessingShape" mc:Ignorable="w14 w15 w16se wp14">
   <w:endnote w:type="separator" w:id="-1">
     <w:p>
       <w:r>
@@ -2040,7 +2040,7 @@
 </file>
 
 <file path=word/footer1.xml><?xml version="1.0" encoding="utf-8"?>
-<w:ftr xmlns:wpc="http://schemas.microsoft.com/office/word/2010/wordprocessingCanvas" xmlns:mc="http://schemas.openxmlformats.org/markup-compatibility/2006" xmlns:o="urn:schemas-microsoft-com:office:office" xmlns:r="http://schemas.openxmlformats.org/officeDocument/2006/relationships" xmlns:m="http://schemas.openxmlformats.org/officeDocument/2006/math" xmlns:v="urn:schemas-microsoft-com:vml" xmlns:wp14="http://schemas.microsoft.com/office/word/2010/wordprocessingDrawing" xmlns:wp="http://schemas.openxmlformats.org/drawingml/2006/wordprocessingDrawing" xmlns:w10="urn:schemas-microsoft-com:office:word" xmlns:w="http://schemas.openxmlformats.org/wordprocessingml/2006/main" xmlns:w14="http://schemas.microsoft.com/office/word/2010/wordml" xmlns:w15="http://schemas.microsoft.com/office/word/2012/wordml" xmlns:wpg="http://schemas.microsoft.com/office/word/2010/wordprocessingGroup" xmlns:wpi="http://schemas.microsoft.com/office/word/2010/wordprocessingInk" xmlns:wne="http://schemas.microsoft.com/office/word/2006/wordml" xmlns:wps="http://schemas.microsoft.com/office/word/2010/wordprocessingShape" mc:Ignorable="w14 w15 wp14">
+<w:ftr xmlns:wpc="http://schemas.microsoft.com/office/word/2010/wordprocessingCanvas" xmlns:cx="http://schemas.microsoft.com/office/drawing/2014/chartex" xmlns:cx1="http://schemas.microsoft.com/office/drawing/2015/9/8/chartex" xmlns:cx2="http://schemas.microsoft.com/office/drawing/2015/10/21/chartex" xmlns:mc="http://schemas.openxmlformats.org/markup-compatibility/2006" xmlns:o="urn:schemas-microsoft-com:office:office" xmlns:r="http://schemas.openxmlformats.org/officeDocument/2006/relationships" xmlns:m="http://schemas.openxmlformats.org/officeDocument/2006/math" xmlns:v="urn:schemas-microsoft-com:vml" xmlns:wp14="http://schemas.microsoft.com/office/word/2010/wordprocessingDrawing" xmlns:wp="http://schemas.openxmlformats.org/drawingml/2006/wordprocessingDrawing" xmlns:w10="urn:schemas-microsoft-com:office:word" xmlns:w="http://schemas.openxmlformats.org/wordprocessingml/2006/main" xmlns:w14="http://schemas.microsoft.com/office/word/2010/wordml" xmlns:w15="http://schemas.microsoft.com/office/word/2012/wordml" xmlns:w16se="http://schemas.microsoft.com/office/word/2015/wordml/symex" xmlns:wpg="http://schemas.microsoft.com/office/word/2010/wordprocessingGroup" xmlns:wpi="http://schemas.microsoft.com/office/word/2010/wordprocessingInk" xmlns:wne="http://schemas.microsoft.com/office/word/2006/wordml" xmlns:wps="http://schemas.microsoft.com/office/word/2010/wordprocessingShape" mc:Ignorable="w14 w15 w16se wp14">
   <w:tbl>
     <w:tblPr>
       <w:tblW w:w="9638" w:type="dxa"/>
@@ -2208,12 +2208,12 @@
   </w:tbl>
   <w:p>
     <w:pPr>
-      <w:pStyle w:val="Standard"/>
+      <w:pStyle w:val="Standard1"/>
     </w:pPr>
   </w:p>
   <w:p>
     <w:pPr>
-      <w:pStyle w:val="Standard"/>
+      <w:pStyle w:val="Standard1"/>
     </w:pPr>
   </w:p>
   <w:tbl>
@@ -2381,14 +2381,14 @@
   </w:tbl>
   <w:p>
     <w:pPr>
-      <w:pStyle w:val="Footer"/>
+      <w:pStyle w:val="Fuzeile"/>
     </w:pPr>
   </w:p>
 </w:ftr>
 </file>
 
 <file path=word/footnotes.xml><?xml version="1.0" encoding="utf-8"?>
-<w:footnotes xmlns:wpc="http://schemas.microsoft.com/office/word/2010/wordprocessingCanvas" xmlns:mc="http://schemas.openxmlformats.org/markup-compatibility/2006" xmlns:o="urn:schemas-microsoft-com:office:office" xmlns:r="http://schemas.openxmlformats.org/officeDocument/2006/relationships" xmlns:m="http://schemas.openxmlformats.org/officeDocument/2006/math" xmlns:v="urn:schemas-microsoft-com:vml" xmlns:wp14="http://schemas.microsoft.com/office/word/2010/wordprocessingDrawing" xmlns:wp="http://schemas.openxmlformats.org/drawingml/2006/wordprocessingDrawing" xmlns:w10="urn:schemas-microsoft-com:office:word" xmlns:w="http://schemas.openxmlformats.org/wordprocessingml/2006/main" xmlns:w14="http://schemas.microsoft.com/office/word/2010/wordml" xmlns:w15="http://schemas.microsoft.com/office/word/2012/wordml" xmlns:wpg="http://schemas.microsoft.com/office/word/2010/wordprocessingGroup" xmlns:wpi="http://schemas.microsoft.com/office/word/2010/wordprocessingInk" xmlns:wne="http://schemas.microsoft.com/office/word/2006/wordml" xmlns:wps="http://schemas.microsoft.com/office/word/2010/wordprocessingShape" mc:Ignorable="w14 w15 wp14">
+<w:footnotes xmlns:wpc="http://schemas.microsoft.com/office/word/2010/wordprocessingCanvas" xmlns:cx="http://schemas.microsoft.com/office/drawing/2014/chartex" xmlns:cx1="http://schemas.microsoft.com/office/drawing/2015/9/8/chartex" xmlns:cx2="http://schemas.microsoft.com/office/drawing/2015/10/21/chartex" xmlns:mc="http://schemas.openxmlformats.org/markup-compatibility/2006" xmlns:o="urn:schemas-microsoft-com:office:office" xmlns:r="http://schemas.openxmlformats.org/officeDocument/2006/relationships" xmlns:m="http://schemas.openxmlformats.org/officeDocument/2006/math" xmlns:v="urn:schemas-microsoft-com:vml" xmlns:wp14="http://schemas.microsoft.com/office/word/2010/wordprocessingDrawing" xmlns:wp="http://schemas.openxmlformats.org/drawingml/2006/wordprocessingDrawing" xmlns:w10="urn:schemas-microsoft-com:office:word" xmlns:w="http://schemas.openxmlformats.org/wordprocessingml/2006/main" xmlns:w14="http://schemas.microsoft.com/office/word/2010/wordml" xmlns:w15="http://schemas.microsoft.com/office/word/2012/wordml" xmlns:w16se="http://schemas.microsoft.com/office/word/2015/wordml/symex" xmlns:wpg="http://schemas.microsoft.com/office/word/2010/wordprocessingGroup" xmlns:wpi="http://schemas.microsoft.com/office/word/2010/wordprocessingInk" xmlns:wne="http://schemas.microsoft.com/office/word/2006/wordml" xmlns:wps="http://schemas.microsoft.com/office/word/2010/wordprocessingShape" mc:Ignorable="w14 w15 w16se wp14">
   <w:footnote w:type="separator" w:id="-1">
     <w:p>
       <w:r>
@@ -2410,7 +2410,7 @@
 </file>
 
 <file path=word/header1.xml><?xml version="1.0" encoding="utf-8"?>
-<w:hdr xmlns:wpc="http://schemas.microsoft.com/office/word/2010/wordprocessingCanvas" xmlns:mc="http://schemas.openxmlformats.org/markup-compatibility/2006" xmlns:o="urn:schemas-microsoft-com:office:office" xmlns:r="http://schemas.openxmlformats.org/officeDocument/2006/relationships" xmlns:m="http://schemas.openxmlformats.org/officeDocument/2006/math" xmlns:v="urn:schemas-microsoft-com:vml" xmlns:wp14="http://schemas.microsoft.com/office/word/2010/wordprocessingDrawing" xmlns:wp="http://schemas.openxmlformats.org/drawingml/2006/wordprocessingDrawing" xmlns:w10="urn:schemas-microsoft-com:office:word" xmlns:w="http://schemas.openxmlformats.org/wordprocessingml/2006/main" xmlns:w14="http://schemas.microsoft.com/office/word/2010/wordml" xmlns:w15="http://schemas.microsoft.com/office/word/2012/wordml" xmlns:wpg="http://schemas.microsoft.com/office/word/2010/wordprocessingGroup" xmlns:wpi="http://schemas.microsoft.com/office/word/2010/wordprocessingInk" xmlns:wne="http://schemas.microsoft.com/office/word/2006/wordml" xmlns:wps="http://schemas.microsoft.com/office/word/2010/wordprocessingShape" mc:Ignorable="w14 w15 wp14">
+<w:hdr xmlns:wpc="http://schemas.microsoft.com/office/word/2010/wordprocessingCanvas" xmlns:cx="http://schemas.microsoft.com/office/drawing/2014/chartex" xmlns:cx1="http://schemas.microsoft.com/office/drawing/2015/9/8/chartex" xmlns:cx2="http://schemas.microsoft.com/office/drawing/2015/10/21/chartex" xmlns:mc="http://schemas.openxmlformats.org/markup-compatibility/2006" xmlns:o="urn:schemas-microsoft-com:office:office" xmlns:r="http://schemas.openxmlformats.org/officeDocument/2006/relationships" xmlns:m="http://schemas.openxmlformats.org/officeDocument/2006/math" xmlns:v="urn:schemas-microsoft-com:vml" xmlns:wp14="http://schemas.microsoft.com/office/word/2010/wordprocessingDrawing" xmlns:wp="http://schemas.openxmlformats.org/drawingml/2006/wordprocessingDrawing" xmlns:w10="urn:schemas-microsoft-com:office:word" xmlns:w="http://schemas.openxmlformats.org/wordprocessingml/2006/main" xmlns:w14="http://schemas.microsoft.com/office/word/2010/wordml" xmlns:w15="http://schemas.microsoft.com/office/word/2012/wordml" xmlns:w16se="http://schemas.microsoft.com/office/word/2015/wordml/symex" xmlns:wpg="http://schemas.microsoft.com/office/word/2010/wordprocessingGroup" xmlns:wpi="http://schemas.microsoft.com/office/word/2010/wordprocessingInk" xmlns:wne="http://schemas.microsoft.com/office/word/2006/wordml" xmlns:wps="http://schemas.microsoft.com/office/word/2010/wordprocessingShape" mc:Ignorable="w14 w15 w16se wp14">
   <w:tbl>
     <w:tblPr>
       <w:tblW w:w="5000" w:type="pct"/>
@@ -2689,15 +2689,15 @@
   </w:tbl>
   <w:p>
     <w:pPr>
-      <w:pStyle w:val="Header"/>
+      <w:pStyle w:val="Kopfzeile"/>
     </w:pPr>
   </w:p>
 </w:hdr>
 </file>
 
 <file path=word/numbering.xml><?xml version="1.0" encoding="utf-8"?>
-<w:numbering xmlns:wpc="http://schemas.microsoft.com/office/word/2010/wordprocessingCanvas" xmlns:mc="http://schemas.openxmlformats.org/markup-compatibility/2006" xmlns:o="urn:schemas-microsoft-com:office:office" xmlns:r="http://schemas.openxmlformats.org/officeDocument/2006/relationships" xmlns:m="http://schemas.openxmlformats.org/officeDocument/2006/math" xmlns:v="urn:schemas-microsoft-com:vml" xmlns:wp14="http://schemas.microsoft.com/office/word/2010/wordprocessingDrawing" xmlns:wp="http://schemas.openxmlformats.org/drawingml/2006/wordprocessingDrawing" xmlns:w10="urn:schemas-microsoft-com:office:word" xmlns:w="http://schemas.openxmlformats.org/wordprocessingml/2006/main" xmlns:w14="http://schemas.microsoft.com/office/word/2010/wordml" xmlns:w15="http://schemas.microsoft.com/office/word/2012/wordml" xmlns:wpg="http://schemas.microsoft.com/office/word/2010/wordprocessingGroup" xmlns:wpi="http://schemas.microsoft.com/office/word/2010/wordprocessingInk" xmlns:wne="http://schemas.microsoft.com/office/word/2006/wordml" xmlns:wps="http://schemas.microsoft.com/office/word/2010/wordprocessingShape" mc:Ignorable="w14 w15 wp14">
-  <w:abstractNum w:abstractNumId="0">
+<w:numbering xmlns:wpc="http://schemas.microsoft.com/office/word/2010/wordprocessingCanvas" xmlns:cx="http://schemas.microsoft.com/office/drawing/2014/chartex" xmlns:cx1="http://schemas.microsoft.com/office/drawing/2015/9/8/chartex" xmlns:cx2="http://schemas.microsoft.com/office/drawing/2015/10/21/chartex" xmlns:mc="http://schemas.openxmlformats.org/markup-compatibility/2006" xmlns:o="urn:schemas-microsoft-com:office:office" xmlns:r="http://schemas.openxmlformats.org/officeDocument/2006/relationships" xmlns:m="http://schemas.openxmlformats.org/officeDocument/2006/math" xmlns:v="urn:schemas-microsoft-com:vml" xmlns:wp14="http://schemas.microsoft.com/office/word/2010/wordprocessingDrawing" xmlns:wp="http://schemas.openxmlformats.org/drawingml/2006/wordprocessingDrawing" xmlns:w10="urn:schemas-microsoft-com:office:word" xmlns:w="http://schemas.openxmlformats.org/wordprocessingml/2006/main" xmlns:w14="http://schemas.microsoft.com/office/word/2010/wordml" xmlns:w15="http://schemas.microsoft.com/office/word/2012/wordml" xmlns:w16se="http://schemas.microsoft.com/office/word/2015/wordml/symex" xmlns:wpg="http://schemas.microsoft.com/office/word/2010/wordprocessingGroup" xmlns:wpi="http://schemas.microsoft.com/office/word/2010/wordprocessingInk" xmlns:wne="http://schemas.microsoft.com/office/word/2006/wordml" xmlns:wps="http://schemas.microsoft.com/office/word/2010/wordprocessingShape" mc:Ignorable="w14 w15 w16se wp14">
+  <w:abstractNum w:abstractNumId="0" w15:restartNumberingAfterBreak="0">
     <w:nsid w:val="0E8941BE"/>
     <w:multiLevelType w:val="multilevel"/>
     <w:tmpl w:val="8DEC02E8"/>
@@ -2802,7 +2802,7 @@
       </w:rPr>
     </w:lvl>
   </w:abstractNum>
-  <w:abstractNum w:abstractNumId="1">
+  <w:abstractNum w:abstractNumId="1" w15:restartNumberingAfterBreak="0">
     <w:nsid w:val="0EC72AB6"/>
     <w:multiLevelType w:val="hybridMultilevel"/>
     <w:tmpl w:val="8482F5B8"/>
@@ -2915,7 +2915,7 @@
       </w:rPr>
     </w:lvl>
   </w:abstractNum>
-  <w:abstractNum w:abstractNumId="2">
+  <w:abstractNum w:abstractNumId="2" w15:restartNumberingAfterBreak="0">
     <w:nsid w:val="161B43E1"/>
     <w:multiLevelType w:val="multilevel"/>
     <w:tmpl w:val="A1FE3DBC"/>
@@ -3020,7 +3020,7 @@
       </w:rPr>
     </w:lvl>
   </w:abstractNum>
-  <w:abstractNum w:abstractNumId="3">
+  <w:abstractNum w:abstractNumId="3" w15:restartNumberingAfterBreak="0">
     <w:nsid w:val="1A6C5771"/>
     <w:multiLevelType w:val="multilevel"/>
     <w:tmpl w:val="85545080"/>
@@ -3107,7 +3107,7 @@
       </w:pPr>
     </w:lvl>
   </w:abstractNum>
-  <w:abstractNum w:abstractNumId="4">
+  <w:abstractNum w:abstractNumId="4" w15:restartNumberingAfterBreak="0">
     <w:nsid w:val="2A081D1C"/>
     <w:multiLevelType w:val="hybridMultilevel"/>
     <w:tmpl w:val="E07E0528"/>
@@ -3220,7 +3220,7 @@
       </w:rPr>
     </w:lvl>
   </w:abstractNum>
-  <w:abstractNum w:abstractNumId="5">
+  <w:abstractNum w:abstractNumId="5" w15:restartNumberingAfterBreak="0">
     <w:nsid w:val="348C0BED"/>
     <w:multiLevelType w:val="multilevel"/>
     <w:tmpl w:val="75DE3762"/>
@@ -3319,7 +3319,7 @@
       </w:rPr>
     </w:lvl>
   </w:abstractNum>
-  <w:abstractNum w:abstractNumId="6">
+  <w:abstractNum w:abstractNumId="6" w15:restartNumberingAfterBreak="0">
     <w:nsid w:val="3BAB3E5D"/>
     <w:multiLevelType w:val="hybridMultilevel"/>
     <w:tmpl w:val="DA7C7430"/>
@@ -3432,7 +3432,7 @@
       </w:rPr>
     </w:lvl>
   </w:abstractNum>
-  <w:abstractNum w:abstractNumId="7">
+  <w:abstractNum w:abstractNumId="7" w15:restartNumberingAfterBreak="0">
     <w:nsid w:val="3D57762A"/>
     <w:multiLevelType w:val="hybridMultilevel"/>
     <w:tmpl w:val="26ACE7F6"/>
@@ -3545,7 +3545,7 @@
       </w:rPr>
     </w:lvl>
   </w:abstractNum>
-  <w:abstractNum w:abstractNumId="8">
+  <w:abstractNum w:abstractNumId="8" w15:restartNumberingAfterBreak="0">
     <w:nsid w:val="415A4B39"/>
     <w:multiLevelType w:val="multilevel"/>
     <w:tmpl w:val="22EAF578"/>
@@ -3632,7 +3632,7 @@
       </w:pPr>
     </w:lvl>
   </w:abstractNum>
-  <w:abstractNum w:abstractNumId="9">
+  <w:abstractNum w:abstractNumId="9" w15:restartNumberingAfterBreak="0">
     <w:nsid w:val="457C65B6"/>
     <w:multiLevelType w:val="multilevel"/>
     <w:tmpl w:val="A6580EEA"/>
@@ -3728,7 +3728,7 @@
       </w:pPr>
     </w:lvl>
   </w:abstractNum>
-  <w:abstractNum w:abstractNumId="10">
+  <w:abstractNum w:abstractNumId="10" w15:restartNumberingAfterBreak="0">
     <w:nsid w:val="4A0C05D8"/>
     <w:multiLevelType w:val="hybridMultilevel"/>
     <w:tmpl w:val="80142230"/>
@@ -3841,7 +3841,7 @@
       </w:rPr>
     </w:lvl>
   </w:abstractNum>
-  <w:abstractNum w:abstractNumId="11">
+  <w:abstractNum w:abstractNumId="11" w15:restartNumberingAfterBreak="0">
     <w:nsid w:val="6AA754D0"/>
     <w:multiLevelType w:val="multilevel"/>
     <w:tmpl w:val="DAF47DDA"/>
@@ -3928,7 +3928,7 @@
       </w:pPr>
     </w:lvl>
   </w:abstractNum>
-  <w:abstractNum w:abstractNumId="12">
+  <w:abstractNum w:abstractNumId="12" w15:restartNumberingAfterBreak="0">
     <w:nsid w:val="6DCB4223"/>
     <w:multiLevelType w:val="multilevel"/>
     <w:tmpl w:val="03BCAE3E"/>
@@ -4033,7 +4033,7 @@
       </w:rPr>
     </w:lvl>
   </w:abstractNum>
-  <w:abstractNum w:abstractNumId="13">
+  <w:abstractNum w:abstractNumId="13" w15:restartNumberingAfterBreak="0">
     <w:nsid w:val="6E2006F6"/>
     <w:multiLevelType w:val="multilevel"/>
     <w:tmpl w:val="796ECDDA"/>
@@ -4138,7 +4138,7 @@
       </w:rPr>
     </w:lvl>
   </w:abstractNum>
-  <w:abstractNum w:abstractNumId="14">
+  <w:abstractNum w:abstractNumId="14" w15:restartNumberingAfterBreak="0">
     <w:nsid w:val="709D10D4"/>
     <w:multiLevelType w:val="multilevel"/>
     <w:tmpl w:val="A33E2DDE"/>
@@ -4243,7 +4243,7 @@
       </w:rPr>
     </w:lvl>
   </w:abstractNum>
-  <w:abstractNum w:abstractNumId="15">
+  <w:abstractNum w:abstractNumId="15" w15:restartNumberingAfterBreak="0">
     <w:nsid w:val="7C145D21"/>
     <w:multiLevelType w:val="hybridMultilevel"/>
     <w:tmpl w:val="75F264A8"/>
@@ -4408,7 +4408,7 @@
 </file>
 
 <file path=word/styles.xml><?xml version="1.0" encoding="utf-8"?>
-<w:styles xmlns:mc="http://schemas.openxmlformats.org/markup-compatibility/2006" xmlns:r="http://schemas.openxmlformats.org/officeDocument/2006/relationships" xmlns:w="http://schemas.openxmlformats.org/wordprocessingml/2006/main" xmlns:w14="http://schemas.microsoft.com/office/word/2010/wordml" xmlns:w15="http://schemas.microsoft.com/office/word/2012/wordml" mc:Ignorable="w14 w15">
+<w:styles xmlns:mc="http://schemas.openxmlformats.org/markup-compatibility/2006" xmlns:r="http://schemas.openxmlformats.org/officeDocument/2006/relationships" xmlns:w="http://schemas.openxmlformats.org/wordprocessingml/2006/main" xmlns:w14="http://schemas.microsoft.com/office/word/2010/wordml" xmlns:w15="http://schemas.microsoft.com/office/word/2012/wordml" xmlns:w16se="http://schemas.microsoft.com/office/word/2015/wordml/symex" mc:Ignorable="w14 w15 w16se">
   <w:docDefaults>
     <w:rPrDefault>
       <w:rPr>
@@ -4428,7 +4428,7 @@
       </w:pPr>
     </w:pPrDefault>
   </w:docDefaults>
-  <w:latentStyles w:defLockedState="0" w:defUIPriority="99" w:defSemiHidden="0" w:defUnhideWhenUsed="0" w:defQFormat="0" w:count="371">
+  <w:latentStyles w:defLockedState="0" w:defUIPriority="99" w:defSemiHidden="0" w:defUnhideWhenUsed="0" w:defQFormat="0" w:count="372">
     <w:lsdException w:name="Normal" w:uiPriority="0" w:qFormat="1"/>
     <w:lsdException w:name="heading 1" w:uiPriority="9" w:qFormat="1"/>
     <w:lsdException w:name="heading 2" w:semiHidden="1" w:uiPriority="9" w:unhideWhenUsed="1" w:qFormat="1"/>
@@ -4534,7 +4534,6 @@
     <w:lsdException w:name="HTML Sample" w:semiHidden="1" w:unhideWhenUsed="1"/>
     <w:lsdException w:name="HTML Typewriter" w:semiHidden="1" w:unhideWhenUsed="1"/>
     <w:lsdException w:name="HTML Variable" w:semiHidden="1" w:unhideWhenUsed="1"/>
-    <w:lsdException w:name="Normal Table" w:semiHidden="1" w:unhideWhenUsed="1"/>
     <w:lsdException w:name="annotation subject" w:semiHidden="1" w:unhideWhenUsed="1"/>
     <w:lsdException w:name="No List" w:semiHidden="1" w:unhideWhenUsed="1"/>
     <w:lsdException w:name="Outline List 1" w:semiHidden="1" w:unhideWhenUsed="1"/>
@@ -4581,10 +4580,8 @@
     <w:lsdException w:name="Table Subtle 2" w:semiHidden="1" w:unhideWhenUsed="1"/>
     <w:lsdException w:name="Table Web 1" w:semiHidden="1" w:unhideWhenUsed="1"/>
     <w:lsdException w:name="Table Web 2" w:semiHidden="1" w:unhideWhenUsed="1"/>
-    <w:lsdException w:name="Table Web 3" w:semiHidden="1" w:unhideWhenUsed="1"/>
     <w:lsdException w:name="Balloon Text" w:semiHidden="1" w:unhideWhenUsed="1"/>
     <w:lsdException w:name="Table Grid" w:uiPriority="39"/>
-    <w:lsdException w:name="Table Theme" w:semiHidden="1" w:unhideWhenUsed="1"/>
     <w:lsdException w:name="Placeholder Text" w:semiHidden="1"/>
     <w:lsdException w:name="No Spacing" w:uiPriority="1" w:qFormat="1"/>
     <w:lsdException w:name="Light Shading" w:uiPriority="60"/>
@@ -4800,12 +4797,13 @@
     <w:lsdException w:name="List Table 5 Dark Accent 6" w:uiPriority="50"/>
     <w:lsdException w:name="List Table 6 Colorful Accent 6" w:uiPriority="51"/>
     <w:lsdException w:name="List Table 7 Colorful Accent 6" w:uiPriority="52"/>
+    <w:lsdException w:name="Mention" w:semiHidden="1" w:unhideWhenUsed="1"/>
   </w:latentStyles>
-  <w:style w:type="paragraph" w:default="1" w:styleId="Normal">
+  <w:style w:type="paragraph" w:default="1" w:styleId="Standard">
     <w:name w:val="Normal"/>
     <w:qFormat/>
   </w:style>
-  <w:style w:type="paragraph" w:styleId="Heading1">
+  <w:style w:type="paragraph" w:styleId="berschrift1">
     <w:name w:val="heading 1"/>
     <w:basedOn w:val="Heading"/>
     <w:next w:val="Textbody"/>
@@ -4817,7 +4815,7 @@
       <w:bCs/>
     </w:rPr>
   </w:style>
-  <w:style w:type="paragraph" w:styleId="Heading2">
+  <w:style w:type="paragraph" w:styleId="berschrift2">
     <w:name w:val="heading 2"/>
     <w:basedOn w:val="Heading"/>
     <w:next w:val="Textbody"/>
@@ -4830,7 +4828,7 @@
       <w:bCs/>
     </w:rPr>
   </w:style>
-  <w:style w:type="paragraph" w:styleId="Heading3">
+  <w:style w:type="paragraph" w:styleId="berschrift3">
     <w:name w:val="heading 3"/>
     <w:basedOn w:val="Heading"/>
     <w:next w:val="Textbody"/>
@@ -4843,13 +4841,13 @@
       <w:bCs/>
     </w:rPr>
   </w:style>
-  <w:style w:type="character" w:default="1" w:styleId="DefaultParagraphFont">
+  <w:style w:type="character" w:default="1" w:styleId="Absatz-Standardschriftart">
     <w:name w:val="Default Paragraph Font"/>
     <w:uiPriority w:val="1"/>
     <w:semiHidden/>
     <w:unhideWhenUsed/>
   </w:style>
-  <w:style w:type="table" w:default="1" w:styleId="TableNormal">
+  <w:style w:type="table" w:default="1" w:styleId="NormaleTabelle">
     <w:name w:val="Normal Table"/>
     <w:uiPriority w:val="99"/>
     <w:semiHidden/>
@@ -4864,18 +4862,18 @@
       </w:tblCellMar>
     </w:tblPr>
   </w:style>
-  <w:style w:type="numbering" w:default="1" w:styleId="NoList">
+  <w:style w:type="numbering" w:default="1" w:styleId="KeineListe">
     <w:name w:val="No List"/>
     <w:uiPriority w:val="99"/>
     <w:semiHidden/>
     <w:unhideWhenUsed/>
   </w:style>
-  <w:style w:type="paragraph" w:customStyle="1" w:styleId="Standard">
-    <w:name w:val="Standard"/>
+  <w:style w:type="paragraph" w:customStyle="1" w:styleId="Standard1">
+    <w:name w:val="Standard1"/>
   </w:style>
   <w:style w:type="paragraph" w:customStyle="1" w:styleId="Heading">
     <w:name w:val="Heading"/>
-    <w:basedOn w:val="Standard"/>
+    <w:basedOn w:val="Standard1"/>
     <w:next w:val="Textbody"/>
     <w:pPr>
       <w:keepNext/>
@@ -4888,21 +4886,21 @@
   </w:style>
   <w:style w:type="paragraph" w:customStyle="1" w:styleId="Textbody">
     <w:name w:val="Text body"/>
-    <w:basedOn w:val="Standard"/>
+    <w:basedOn w:val="Standard1"/>
     <w:pPr>
       <w:spacing w:after="140" w:line="288" w:lineRule="auto"/>
     </w:pPr>
   </w:style>
-  <w:style w:type="paragraph" w:styleId="List">
+  <w:style w:type="paragraph" w:styleId="Liste">
     <w:name w:val="List"/>
     <w:basedOn w:val="Textbody"/>
     <w:rPr>
       <w:sz w:val="24"/>
     </w:rPr>
   </w:style>
-  <w:style w:type="paragraph" w:styleId="Caption">
+  <w:style w:type="paragraph" w:styleId="Beschriftung">
     <w:name w:val="caption"/>
-    <w:basedOn w:val="Standard"/>
+    <w:basedOn w:val="Standard1"/>
     <w:pPr>
       <w:suppressLineNumbers/>
       <w:spacing w:before="120" w:after="120"/>
@@ -4915,7 +4913,7 @@
   </w:style>
   <w:style w:type="paragraph" w:customStyle="1" w:styleId="Index">
     <w:name w:val="Index"/>
-    <w:basedOn w:val="Standard"/>
+    <w:basedOn w:val="Standard1"/>
     <w:pPr>
       <w:suppressLineNumbers/>
     </w:pPr>
@@ -4925,13 +4923,13 @@
   </w:style>
   <w:style w:type="paragraph" w:customStyle="1" w:styleId="Quotations">
     <w:name w:val="Quotations"/>
-    <w:basedOn w:val="Standard"/>
+    <w:basedOn w:val="Standard1"/>
     <w:pPr>
       <w:spacing w:after="283"/>
       <w:ind w:left="567" w:right="567"/>
     </w:pPr>
   </w:style>
-  <w:style w:type="paragraph" w:styleId="Title">
+  <w:style w:type="paragraph" w:styleId="Titel">
     <w:name w:val="Title"/>
     <w:basedOn w:val="Heading"/>
     <w:next w:val="Textbody"/>
@@ -4945,7 +4943,7 @@
       <w:szCs w:val="56"/>
     </w:rPr>
   </w:style>
-  <w:style w:type="paragraph" w:styleId="Subtitle">
+  <w:style w:type="paragraph" w:styleId="Untertitel">
     <w:name w:val="Subtitle"/>
     <w:basedOn w:val="Heading"/>
     <w:next w:val="Textbody"/>
@@ -4958,9 +4956,9 @@
       <w:szCs w:val="36"/>
     </w:rPr>
   </w:style>
-  <w:style w:type="paragraph" w:styleId="Header">
+  <w:style w:type="paragraph" w:styleId="Kopfzeile">
     <w:name w:val="header"/>
-    <w:basedOn w:val="Standard"/>
+    <w:basedOn w:val="Standard1"/>
     <w:pPr>
       <w:suppressLineNumbers/>
       <w:tabs>
@@ -4971,7 +4969,7 @@
   </w:style>
   <w:style w:type="paragraph" w:customStyle="1" w:styleId="TableContents">
     <w:name w:val="Table Contents"/>
-    <w:basedOn w:val="Standard"/>
+    <w:basedOn w:val="Standard1"/>
     <w:pPr>
       <w:suppressLineNumbers/>
     </w:pPr>
@@ -4989,7 +4987,7 @@
   </w:style>
   <w:style w:type="paragraph" w:customStyle="1" w:styleId="PreformattedText">
     <w:name w:val="Preformatted Text"/>
-    <w:basedOn w:val="Standard"/>
+    <w:basedOn w:val="Standard1"/>
     <w:rPr>
       <w:rFonts w:ascii="Liberation Mono" w:hAnsi="Liberation Mono" w:cs="Liberation Mono"/>
       <w:sz w:val="20"/>
@@ -4998,22 +4996,22 @@
   </w:style>
   <w:style w:type="paragraph" w:customStyle="1" w:styleId="Addressee">
     <w:name w:val="Addressee"/>
-    <w:basedOn w:val="Standard"/>
+    <w:basedOn w:val="Standard1"/>
     <w:pPr>
       <w:suppressLineNumbers/>
       <w:spacing w:after="60"/>
     </w:pPr>
   </w:style>
-  <w:style w:type="paragraph" w:styleId="Salutation">
+  <w:style w:type="paragraph" w:styleId="Anrede">
     <w:name w:val="Salutation"/>
-    <w:basedOn w:val="Standard"/>
+    <w:basedOn w:val="Standard1"/>
     <w:pPr>
       <w:suppressLineNumbers/>
     </w:pPr>
   </w:style>
   <w:style w:type="paragraph" w:customStyle="1" w:styleId="Endnote">
     <w:name w:val="Endnote"/>
-    <w:basedOn w:val="Standard"/>
+    <w:basedOn w:val="Standard1"/>
     <w:pPr>
       <w:suppressLineNumbers/>
       <w:ind w:left="339" w:hanging="339"/>
@@ -5023,10 +5021,10 @@
       <w:szCs w:val="20"/>
     </w:rPr>
   </w:style>
-  <w:style w:type="paragraph" w:styleId="Footer">
+  <w:style w:type="paragraph" w:styleId="Fuzeile">
     <w:name w:val="footer"/>
-    <w:basedOn w:val="Standard"/>
-    <w:link w:val="FooterChar"/>
+    <w:basedOn w:val="Standard1"/>
+    <w:link w:val="FuzeileZchn"/>
     <w:uiPriority w:val="99"/>
     <w:pPr>
       <w:suppressLineNumbers/>
@@ -5038,7 +5036,7 @@
   </w:style>
   <w:style w:type="paragraph" w:customStyle="1" w:styleId="Footerleft">
     <w:name w:val="Footer left"/>
-    <w:basedOn w:val="Standard"/>
+    <w:basedOn w:val="Standard1"/>
     <w:pPr>
       <w:suppressLineNumbers/>
       <w:tabs>
@@ -5049,7 +5047,7 @@
   </w:style>
   <w:style w:type="paragraph" w:customStyle="1" w:styleId="Footerright">
     <w:name w:val="Footer right"/>
-    <w:basedOn w:val="Standard"/>
+    <w:basedOn w:val="Standard1"/>
     <w:pPr>
       <w:suppressLineNumbers/>
       <w:tabs>
@@ -5060,7 +5058,7 @@
   </w:style>
   <w:style w:type="paragraph" w:customStyle="1" w:styleId="Footnote">
     <w:name w:val="Footnote"/>
-    <w:basedOn w:val="Standard"/>
+    <w:basedOn w:val="Standard1"/>
     <w:pPr>
       <w:suppressLineNumbers/>
       <w:ind w:left="339" w:hanging="339"/>
@@ -5072,11 +5070,11 @@
   </w:style>
   <w:style w:type="paragraph" w:customStyle="1" w:styleId="Framecontents">
     <w:name w:val="Frame contents"/>
-    <w:basedOn w:val="Standard"/>
+    <w:basedOn w:val="Standard1"/>
   </w:style>
   <w:style w:type="paragraph" w:customStyle="1" w:styleId="Headerleft">
     <w:name w:val="Header left"/>
-    <w:basedOn w:val="Standard"/>
+    <w:basedOn w:val="Standard1"/>
     <w:pPr>
       <w:suppressLineNumbers/>
       <w:tabs>
@@ -5087,7 +5085,7 @@
   </w:style>
   <w:style w:type="paragraph" w:customStyle="1" w:styleId="Headerright">
     <w:name w:val="Header right"/>
-    <w:basedOn w:val="Standard"/>
+    <w:basedOn w:val="Standard1"/>
     <w:pPr>
       <w:suppressLineNumbers/>
       <w:tabs>
@@ -5098,7 +5096,7 @@
   </w:style>
   <w:style w:type="paragraph" w:customStyle="1" w:styleId="HorizontalLine">
     <w:name w:val="Horizontal Line"/>
-    <w:basedOn w:val="Standard"/>
+    <w:basedOn w:val="Standard1"/>
     <w:next w:val="Textbody"/>
     <w:pPr>
       <w:suppressLineNumbers/>
@@ -5111,27 +5109,27 @@
   </w:style>
   <w:style w:type="paragraph" w:customStyle="1" w:styleId="ListContents">
     <w:name w:val="List Contents"/>
-    <w:basedOn w:val="Standard"/>
+    <w:basedOn w:val="Standard1"/>
     <w:pPr>
       <w:ind w:left="567"/>
     </w:pPr>
   </w:style>
   <w:style w:type="paragraph" w:customStyle="1" w:styleId="ListHeading">
     <w:name w:val="List Heading"/>
-    <w:basedOn w:val="Standard"/>
+    <w:basedOn w:val="Standard1"/>
     <w:next w:val="ListContents"/>
   </w:style>
   <w:style w:type="paragraph" w:customStyle="1" w:styleId="Sender">
     <w:name w:val="Sender"/>
-    <w:basedOn w:val="Standard"/>
+    <w:basedOn w:val="Standard1"/>
     <w:pPr>
       <w:suppressLineNumbers/>
       <w:spacing w:after="60"/>
     </w:pPr>
   </w:style>
-  <w:style w:type="paragraph" w:styleId="Signature">
+  <w:style w:type="paragraph" w:styleId="Unterschrift">
     <w:name w:val="Signature"/>
-    <w:basedOn w:val="Standard"/>
+    <w:basedOn w:val="Standard1"/>
     <w:pPr>
       <w:suppressLineNumbers/>
     </w:pPr>
@@ -5139,7 +5137,7 @@
   <w:style w:type="character" w:customStyle="1" w:styleId="FootnoteSymbol">
     <w:name w:val="Footnote Symbol"/>
   </w:style>
-  <w:style w:type="character" w:styleId="PageNumber">
+  <w:style w:type="character" w:styleId="Seitenzahl">
     <w:name w:val="page number"/>
   </w:style>
   <w:style w:type="character" w:customStyle="1" w:styleId="Captioncharacters">
@@ -5224,7 +5222,7 @@
       <w:eastAsianLayout w:id="0" w:vert="1" w:vertCompress="1"/>
     </w:rPr>
   </w:style>
-  <w:style w:type="character" w:styleId="Emphasis">
+  <w:style w:type="character" w:styleId="Hervorhebung">
     <w:name w:val="Emphasis"/>
     <w:rPr>
       <w:i/>
@@ -5281,7 +5279,7 @@
   </w:style>
   <w:style w:type="numbering" w:customStyle="1" w:styleId="Numbering1">
     <w:name w:val="Numbering 1"/>
-    <w:basedOn w:val="NoList"/>
+    <w:basedOn w:val="KeineListe"/>
     <w:pPr>
       <w:numPr>
         <w:numId w:val="1"/>
@@ -5290,7 +5288,7 @@
   </w:style>
   <w:style w:type="numbering" w:customStyle="1" w:styleId="Numbering2">
     <w:name w:val="Numbering 2"/>
-    <w:basedOn w:val="NoList"/>
+    <w:basedOn w:val="KeineListe"/>
     <w:pPr>
       <w:numPr>
         <w:numId w:val="2"/>
@@ -5299,7 +5297,7 @@
   </w:style>
   <w:style w:type="numbering" w:customStyle="1" w:styleId="Numbering3">
     <w:name w:val="Numbering 3"/>
-    <w:basedOn w:val="NoList"/>
+    <w:basedOn w:val="KeineListe"/>
     <w:pPr>
       <w:numPr>
         <w:numId w:val="3"/>
@@ -5308,7 +5306,7 @@
   </w:style>
   <w:style w:type="numbering" w:customStyle="1" w:styleId="Numbering4">
     <w:name w:val="Numbering 4"/>
-    <w:basedOn w:val="NoList"/>
+    <w:basedOn w:val="KeineListe"/>
     <w:pPr>
       <w:numPr>
         <w:numId w:val="4"/>
@@ -5317,7 +5315,7 @@
   </w:style>
   <w:style w:type="numbering" w:customStyle="1" w:styleId="Numbering5">
     <w:name w:val="Numbering 5"/>
-    <w:basedOn w:val="NoList"/>
+    <w:basedOn w:val="KeineListe"/>
     <w:pPr>
       <w:numPr>
         <w:numId w:val="5"/>
@@ -5326,7 +5324,7 @@
   </w:style>
   <w:style w:type="numbering" w:customStyle="1" w:styleId="List1">
     <w:name w:val="List 1"/>
-    <w:basedOn w:val="NoList"/>
+    <w:basedOn w:val="KeineListe"/>
     <w:pPr>
       <w:numPr>
         <w:numId w:val="6"/>
@@ -5335,7 +5333,7 @@
   </w:style>
   <w:style w:type="numbering" w:customStyle="1" w:styleId="List21">
     <w:name w:val="List 21"/>
-    <w:basedOn w:val="NoList"/>
+    <w:basedOn w:val="KeineListe"/>
     <w:pPr>
       <w:numPr>
         <w:numId w:val="7"/>
@@ -5344,7 +5342,7 @@
   </w:style>
   <w:style w:type="numbering" w:customStyle="1" w:styleId="List31">
     <w:name w:val="List 31"/>
-    <w:basedOn w:val="NoList"/>
+    <w:basedOn w:val="KeineListe"/>
     <w:pPr>
       <w:numPr>
         <w:numId w:val="8"/>
@@ -5353,7 +5351,7 @@
   </w:style>
   <w:style w:type="numbering" w:customStyle="1" w:styleId="List41">
     <w:name w:val="List 41"/>
-    <w:basedOn w:val="NoList"/>
+    <w:basedOn w:val="KeineListe"/>
     <w:pPr>
       <w:numPr>
         <w:numId w:val="9"/>
@@ -5362,17 +5360,17 @@
   </w:style>
   <w:style w:type="numbering" w:customStyle="1" w:styleId="List51">
     <w:name w:val="List 51"/>
-    <w:basedOn w:val="NoList"/>
+    <w:basedOn w:val="KeineListe"/>
     <w:pPr>
       <w:numPr>
         <w:numId w:val="10"/>
       </w:numPr>
     </w:pPr>
   </w:style>
-  <w:style w:type="character" w:customStyle="1" w:styleId="FooterChar">
-    <w:name w:val="Footer Char"/>
-    <w:basedOn w:val="DefaultParagraphFont"/>
-    <w:link w:val="Footer"/>
+  <w:style w:type="character" w:customStyle="1" w:styleId="FuzeileZchn">
+    <w:name w:val="Fußzeile Zchn"/>
+    <w:basedOn w:val="Absatz-Standardschriftart"/>
+    <w:link w:val="Fuzeile"/>
     <w:uiPriority w:val="99"/>
     <w:rsid w:val="00FC779E"/>
   </w:style>
@@ -5645,7 +5643,7 @@
 </file>
 
 <file path=customXml/itemProps1.xml><?xml version="1.0" encoding="utf-8"?>
-<ds:datastoreItem xmlns:ds="http://schemas.openxmlformats.org/officeDocument/2006/customXml" ds:itemID="{6E096D70-4160-474B-9CE9-82D413024B84}">
+<ds:datastoreItem xmlns:ds="http://schemas.openxmlformats.org/officeDocument/2006/customXml" ds:itemID="{68C3E5FF-E53A-4BF4-85EE-DBF3457AD367}">
   <ds:schemaRefs>
     <ds:schemaRef ds:uri="http://schemas.openxmlformats.org/officeDocument/2006/bibliography"/>
   </ds:schemaRefs>

</xml_diff>